<commit_message>
updated pay and flyers
</commit_message>
<xml_diff>
--- a/Images/2022 Conference Registration Form.docx
+++ b/Images/2022 Conference Registration Form.docx
@@ -1214,6 +1214,14 @@
                 <w:i/>
                 <w:sz w:val="22"/>
               </w:rPr>
+              <w:t xml:space="preserve">Zelle, </w:t>
+            </w:r>
+            <w:r>
+              <w:rPr>
+                <w:rFonts w:ascii="Arial" w:hAnsi="Arial"/>
+                <w:i/>
+                <w:sz w:val="22"/>
+              </w:rPr>
               <w:t xml:space="preserve">check or by </w:t>
             </w:r>
             <w:r>
@@ -1257,74 +1265,46 @@
                 <w:sz w:val="22"/>
               </w:rPr>
               <w:t>$5 service charge.</w:t>
-            </w:r>
-          </w:p>
-          <w:p>
-            <w:pPr>
-              <w:jc w:val="center"/>
-              <w:rPr>
-                <w:rFonts w:ascii="Arial" w:hAnsi="Arial"/>
-                <w:i/>
-                <w:sz w:val="22"/>
-              </w:rPr>
-            </w:pPr>
-            <w:r>
-              <w:rPr>
-                <w:rFonts w:ascii="Arial" w:hAnsi="Arial"/>
-                <w:i/>
-                <w:sz w:val="22"/>
-              </w:rPr>
-              <w:t>No service charge for either of you use Zelle!!</w:t>
-            </w:r>
-          </w:p>
-          <w:p>
-            <w:pPr>
-              <w:jc w:val="center"/>
-              <w:rPr>
-                <w:rFonts w:ascii="Arial" w:hAnsi="Arial"/>
-                <w:i/>
-                <w:sz w:val="22"/>
-              </w:rPr>
-            </w:pPr>
-            <w:r>
-              <w:rPr>
-                <w:rFonts w:ascii="Arial" w:hAnsi="Arial"/>
-                <w:i/>
-                <w:sz w:val="22"/>
-              </w:rPr>
-              <w:t xml:space="preserve">Send to: </w:t>
-            </w:r>
-            <w:proofErr w:type="spellStart"/>
-            <w:proofErr w:type="gramStart"/>
-            <w:r>
-              <w:rPr>
-                <w:rFonts w:ascii="Arial" w:hAnsi="Arial"/>
-                <w:i/>
-                <w:sz w:val="22"/>
-              </w:rPr>
-              <w:t>marsha.cooper</w:t>
-            </w:r>
-            <w:proofErr w:type="spellEnd"/>
-            <w:proofErr w:type="gramEnd"/>
-            <w:r>
-              <w:rPr>
-                <w:rFonts w:ascii="Arial" w:hAnsi="Arial"/>
-                <w:i/>
-                <w:sz w:val="22"/>
-              </w:rPr>
-              <w:t>@ csulb.edu</w:t>
             </w:r>
           </w:p>
           <w:p>
             <w:pPr>
               <w:pStyle w:val="NormalWeb"/>
               <w:spacing w:before="0" w:beforeAutospacing="0" w:after="0" w:afterAutospacing="0"/>
+              <w:jc w:val="center"/>
               <w:rPr>
                 <w:rFonts w:ascii="Arial" w:hAnsi="Arial"/>
                 <w:i/>
                 <w:sz w:val="22"/>
               </w:rPr>
             </w:pPr>
+            <w:r>
+              <w:rPr>
+                <w:rFonts w:ascii="Arial" w:hAnsi="Arial"/>
+                <w:i/>
+                <w:sz w:val="22"/>
+              </w:rPr>
+              <w:t xml:space="preserve">No charge for Zelle, </w:t>
+            </w:r>
+            <w:hyperlink r:id="rId8" w:history="1">
+              <w:r>
+                <w:rPr>
+                  <w:rStyle w:val="Hyperlink"/>
+                  <w:rFonts w:ascii="Arial" w:hAnsi="Arial"/>
+                  <w:i/>
+                  <w:sz w:val="22"/>
+                </w:rPr>
+                <w:t>marsha.cooper@csulb.edu</w:t>
+              </w:r>
+            </w:hyperlink>
+            <w:r>
+              <w:rPr>
+                <w:rFonts w:ascii="Arial" w:hAnsi="Arial"/>
+                <w:i/>
+                <w:sz w:val="22"/>
+              </w:rPr>
+              <w:t xml:space="preserve"> and it is deposited automatically!</w:t>
+            </w:r>
           </w:p>
           <w:p>
             <w:pPr>
@@ -2725,9 +2705,9 @@
       </w:pPr>
     </w:p>
     <w:sectPr>
-      <w:headerReference w:type="default" r:id="rId8"/>
-      <w:footerReference w:type="even" r:id="rId9"/>
-      <w:footerReference w:type="default" r:id="rId10"/>
+      <w:headerReference w:type="default" r:id="rId9"/>
+      <w:footerReference w:type="even" r:id="rId10"/>
+      <w:footerReference w:type="default" r:id="rId11"/>
       <w:pgSz w:w="12240" w:h="15840"/>
       <w:pgMar w:top="1296" w:right="1800" w:bottom="792" w:left="1800" w:header="720" w:footer="360" w:gutter="0"/>
       <w:cols w:space="720"/>
@@ -3807,6 +3787,18 @@
       <w:spacing w:before="100" w:beforeAutospacing="1" w:after="100" w:afterAutospacing="1"/>
     </w:pPr>
   </w:style>
+  <w:style w:type="character" w:styleId="UnresolvedMention">
+    <w:name w:val="Unresolved Mention"/>
+    <w:basedOn w:val="DefaultParagraphFont"/>
+    <w:uiPriority w:val="99"/>
+    <w:semiHidden/>
+    <w:unhideWhenUsed/>
+    <w:rsid w:val="00EF7695"/>
+    <w:rPr>
+      <w:color w:val="605E5C"/>
+      <w:shd w:val="clear" w:color="auto" w:fill="E1DFDD"/>
+    </w:rPr>
+  </w:style>
 </w:styles>
 </file>
 

</xml_diff>

<commit_message>
New Form and Best Papers
</commit_message>
<xml_diff>
--- a/Images/2022 Conference Registration Form.docx
+++ b/Images/2022 Conference Registration Form.docx
@@ -1,6 +1,6 @@
 
 <file path=word/document.xml><?xml version="1.0" encoding="utf-8"?>
-<w:document xmlns:wpc="http://schemas.microsoft.com/office/word/2010/wordprocessingCanvas" xmlns:cx="http://schemas.microsoft.com/office/drawing/2014/chartex" xmlns:cx1="http://schemas.microsoft.com/office/drawing/2015/9/8/chartex" xmlns:cx2="http://schemas.microsoft.com/office/drawing/2015/10/21/chartex" xmlns:cx3="http://schemas.microsoft.com/office/drawing/2016/5/9/chartex" xmlns:cx4="http://schemas.microsoft.com/office/drawing/2016/5/10/chartex" xmlns:cx5="http://schemas.microsoft.com/office/drawing/2016/5/11/chartex" xmlns:cx6="http://schemas.microsoft.com/office/drawing/2016/5/12/chartex" xmlns:cx7="http://schemas.microsoft.com/office/drawing/2016/5/13/chartex" xmlns:cx8="http://schemas.microsoft.com/office/drawing/2016/5/14/chartex" xmlns:mc="http://schemas.openxmlformats.org/markup-compatibility/2006" xmlns:aink="http://schemas.microsoft.com/office/drawing/2016/ink" xmlns:am3d="http://schemas.microsoft.com/office/drawing/2017/model3d" xmlns:o="urn:schemas-microsoft-com:office:office" xmlns:r="http://schemas.openxmlformats.org/officeDocument/2006/relationships" xmlns:m="http://schemas.openxmlformats.org/officeDocument/2006/math" xmlns:v="urn:schemas-microsoft-com:vml" xmlns:wp14="http://schemas.microsoft.com/office/word/2010/wordprocessingDrawing" xmlns:wp="http://schemas.openxmlformats.org/drawingml/2006/wordprocessingDrawing" xmlns:w10="urn:schemas-microsoft-com:office:word" xmlns:w="http://schemas.openxmlformats.org/wordprocessingml/2006/main" xmlns:w14="http://schemas.microsoft.com/office/word/2010/wordml" xmlns:w15="http://schemas.microsoft.com/office/word/2012/wordml" xmlns:w16cex="http://schemas.microsoft.com/office/word/2018/wordml/cex" xmlns:w16cid="http://schemas.microsoft.com/office/word/2016/wordml/cid" xmlns:w16="http://schemas.microsoft.com/office/word/2018/wordml" xmlns:w16se="http://schemas.microsoft.com/office/word/2015/wordml/symex" xmlns:wpg="http://schemas.microsoft.com/office/word/2010/wordprocessingGroup" xmlns:wpi="http://schemas.microsoft.com/office/word/2010/wordprocessingInk" xmlns:wne="http://schemas.microsoft.com/office/word/2006/wordml" xmlns:wps="http://schemas.microsoft.com/office/word/2010/wordprocessingShape" mc:Ignorable="w14 w15 w16se w16cid w16 w16cex wp14">
+<w:document xmlns:wpc="http://schemas.microsoft.com/office/word/2010/wordprocessingCanvas" xmlns:cx="http://schemas.microsoft.com/office/drawing/2014/chartex" xmlns:cx1="http://schemas.microsoft.com/office/drawing/2015/9/8/chartex" xmlns:cx2="http://schemas.microsoft.com/office/drawing/2015/10/21/chartex" xmlns:cx3="http://schemas.microsoft.com/office/drawing/2016/5/9/chartex" xmlns:cx4="http://schemas.microsoft.com/office/drawing/2016/5/10/chartex" xmlns:cx5="http://schemas.microsoft.com/office/drawing/2016/5/11/chartex" xmlns:cx6="http://schemas.microsoft.com/office/drawing/2016/5/12/chartex" xmlns:cx7="http://schemas.microsoft.com/office/drawing/2016/5/13/chartex" xmlns:cx8="http://schemas.microsoft.com/office/drawing/2016/5/14/chartex" xmlns:mc="http://schemas.openxmlformats.org/markup-compatibility/2006" xmlns:aink="http://schemas.microsoft.com/office/drawing/2016/ink" xmlns:am3d="http://schemas.microsoft.com/office/drawing/2017/model3d" xmlns:o="urn:schemas-microsoft-com:office:office" xmlns:r="http://schemas.openxmlformats.org/officeDocument/2006/relationships" xmlns:m="http://schemas.openxmlformats.org/officeDocument/2006/math" xmlns:v="urn:schemas-microsoft-com:vml" xmlns:wp14="http://schemas.microsoft.com/office/word/2010/wordprocessingDrawing" xmlns:wp="http://schemas.openxmlformats.org/drawingml/2006/wordprocessingDrawing" xmlns:w10="urn:schemas-microsoft-com:office:word" xmlns:w="http://schemas.openxmlformats.org/wordprocessingml/2006/main" xmlns:w14="http://schemas.microsoft.com/office/word/2010/wordml" xmlns:w15="http://schemas.microsoft.com/office/word/2012/wordml" xmlns:w16cex="http://schemas.microsoft.com/office/word/2018/wordml/cex" xmlns:w16cid="http://schemas.microsoft.com/office/word/2016/wordml/cid" xmlns:w16="http://schemas.microsoft.com/office/word/2018/wordml" xmlns:w16sdtdh="http://schemas.microsoft.com/office/word/2020/wordml/sdtdatahash" xmlns:w16se="http://schemas.microsoft.com/office/word/2015/wordml/symex" xmlns:wpg="http://schemas.microsoft.com/office/word/2010/wordprocessingGroup" xmlns:wpi="http://schemas.microsoft.com/office/word/2010/wordprocessingInk" xmlns:wne="http://schemas.microsoft.com/office/word/2006/wordml" xmlns:wps="http://schemas.microsoft.com/office/word/2010/wordprocessingShape" mc:Ignorable="w14 w15 w16se w16cid w16 w16cex w16sdtdh wp14">
   <w:body>
     <w:p>
       <w:pPr>
@@ -429,7 +429,25 @@
                 <w:i/>
                 <w:sz w:val="18"/>
               </w:rPr>
-              <w:t>(e.g. Professor, Associate Professor, Lecturer, etc.)</w:t>
+              <w:t>(</w:t>
+            </w:r>
+            <w:proofErr w:type="gramStart"/>
+            <w:r>
+              <w:rPr>
+                <w:rFonts w:ascii="Arial" w:hAnsi="Arial"/>
+                <w:i/>
+                <w:sz w:val="18"/>
+              </w:rPr>
+              <w:t>e.g.</w:t>
+            </w:r>
+            <w:proofErr w:type="gramEnd"/>
+            <w:r>
+              <w:rPr>
+                <w:rFonts w:ascii="Arial" w:hAnsi="Arial"/>
+                <w:i/>
+                <w:sz w:val="18"/>
+              </w:rPr>
+              <w:t xml:space="preserve"> Professor, Associate Professor, Lecturer, etc.)</w:t>
             </w:r>
           </w:p>
         </w:tc>
@@ -1157,96 +1175,92 @@
           </w:p>
           <w:p>
             <w:pPr>
+              <w:pStyle w:val="NoSpacing"/>
               <w:jc w:val="center"/>
-              <w:rPr>
-                <w:rFonts w:ascii="Arial" w:hAnsi="Arial"/>
-                <w:i/>
-                <w:sz w:val="22"/>
-              </w:rPr>
-            </w:pPr>
-          </w:p>
-          <w:p>
-            <w:pPr>
+            </w:pPr>
+            <w:r>
+              <w:t>Payment will be accepted via Zelle, check or by PayPal.</w:t>
+            </w:r>
+          </w:p>
+          <w:p>
+            <w:pPr>
+              <w:pStyle w:val="NoSpacing"/>
               <w:jc w:val="center"/>
-              <w:rPr>
-                <w:rFonts w:ascii="Arial" w:hAnsi="Arial"/>
-                <w:i/>
-                <w:sz w:val="22"/>
-              </w:rPr>
-            </w:pPr>
-            <w:r>
-              <w:rPr>
-                <w:rFonts w:ascii="Arial" w:hAnsi="Arial"/>
-                <w:i/>
-                <w:sz w:val="22"/>
-              </w:rPr>
-              <w:t xml:space="preserve">Payment will be accepted </w:t>
-            </w:r>
-            <w:r>
-              <w:rPr>
-                <w:rFonts w:ascii="Arial" w:hAnsi="Arial"/>
-                <w:i/>
-                <w:sz w:val="22"/>
-              </w:rPr>
-              <w:t xml:space="preserve">via </w:t>
-            </w:r>
-            <w:r>
-              <w:rPr>
-                <w:rFonts w:ascii="Arial" w:hAnsi="Arial"/>
-                <w:i/>
-                <w:sz w:val="22"/>
-              </w:rPr>
-              <w:t xml:space="preserve">Zelle, </w:t>
-            </w:r>
-            <w:r>
-              <w:rPr>
-                <w:rFonts w:ascii="Arial" w:hAnsi="Arial"/>
-                <w:i/>
-                <w:sz w:val="22"/>
-              </w:rPr>
-              <w:t xml:space="preserve">check or by </w:t>
-            </w:r>
-            <w:r>
-              <w:rPr>
-                <w:rFonts w:ascii="Arial" w:hAnsi="Arial"/>
-                <w:i/>
-                <w:sz w:val="22"/>
-              </w:rPr>
-              <w:t xml:space="preserve">PayPal. </w:t>
-            </w:r>
-          </w:p>
-          <w:p>
-            <w:pPr>
+            </w:pPr>
+            <w:r>
+              <w:t>If paying through PayPal, there is a $5 service charge.</w:t>
+            </w:r>
+          </w:p>
+          <w:p>
+            <w:pPr>
+              <w:pStyle w:val="NoSpacing"/>
               <w:jc w:val="center"/>
-              <w:rPr>
-                <w:rFonts w:ascii="Arial" w:hAnsi="Arial"/>
-                <w:i/>
-                <w:sz w:val="22"/>
-              </w:rPr>
-            </w:pPr>
-            <w:r>
-              <w:rPr>
-                <w:rFonts w:ascii="Arial" w:hAnsi="Arial"/>
-                <w:i/>
-                <w:sz w:val="22"/>
-              </w:rPr>
-              <w:t>If paying through PayPal, there is a</w:t>
-            </w:r>
-            <w:r>
-              <w:rPr>
-                <w:rFonts w:ascii="Arial" w:hAnsi="Arial"/>
-                <w:i/>
-                <w:sz w:val="22"/>
-              </w:rPr>
-              <w:t xml:space="preserve"> </w:t>
-            </w:r>
-            <w:r>
-              <w:rPr>
-                <w:rFonts w:ascii="Arial" w:hAnsi="Arial"/>
-                <w:i/>
-                <w:sz w:val="22"/>
-              </w:rPr>
-              <w:t>$5 service charge.</w:t>
+            </w:pPr>
+            <w:r>
+              <w:t>No charge for Zelle, marsha.cooper@csulb.edu and it is</w:t>
+            </w:r>
+          </w:p>
+          <w:p>
+            <w:pPr>
+              <w:pStyle w:val="NoSpacing"/>
+              <w:jc w:val="center"/>
+            </w:pPr>
+            <w:r>
+              <w:t>deposited automatically!</w:t>
+            </w:r>
+          </w:p>
+          <w:p>
+            <w:pPr>
+              <w:pStyle w:val="NoSpacing"/>
+              <w:jc w:val="center"/>
+            </w:pPr>
+            <w:r>
+              <w:t>If paying by check, make check payable to “PSWALSB” and</w:t>
+            </w:r>
+          </w:p>
+          <w:p>
+            <w:pPr>
+              <w:pStyle w:val="NoSpacing"/>
+              <w:jc w:val="center"/>
+            </w:pPr>
+            <w:r>
+              <w:t>mail to:</w:t>
+            </w:r>
+          </w:p>
+          <w:p>
+            <w:pPr>
+              <w:pStyle w:val="NoSpacing"/>
+              <w:jc w:val="center"/>
+            </w:pPr>
+            <w:r>
+              <w:t>Marsha Cooper</w:t>
+            </w:r>
+          </w:p>
+          <w:p>
+            <w:pPr>
+              <w:pStyle w:val="NoSpacing"/>
+              <w:jc w:val="center"/>
+            </w:pPr>
+            <w:r>
+              <w:t>PSWALSB</w:t>
+            </w:r>
+          </w:p>
+          <w:p>
+            <w:pPr>
+              <w:pStyle w:val="NoSpacing"/>
+              <w:jc w:val="center"/>
+            </w:pPr>
+            <w:r>
+              <w:t>5516 Linda Drive</w:t>
+            </w:r>
+          </w:p>
+          <w:p>
+            <w:pPr>
+              <w:pStyle w:val="NoSpacing"/>
+              <w:jc w:val="center"/>
+            </w:pPr>
+            <w:r>
+              <w:t>Torrance, CA 90505</w:t>
             </w:r>
           </w:p>
           <w:p>
@@ -1255,183 +1269,36 @@
               <w:spacing w:before="0" w:beforeAutospacing="0" w:after="0" w:afterAutospacing="0"/>
               <w:jc w:val="center"/>
               <w:rPr>
-                <w:rFonts w:ascii="Arial" w:hAnsi="Arial"/>
-                <w:i/>
-                <w:sz w:val="22"/>
-              </w:rPr>
-            </w:pPr>
-            <w:r>
-              <w:rPr>
-                <w:rFonts w:ascii="Arial" w:hAnsi="Arial"/>
-                <w:i/>
-                <w:sz w:val="22"/>
-              </w:rPr>
-              <w:t xml:space="preserve">No charge for Zelle, </w:t>
-            </w:r>
-            <w:hyperlink r:id="rId8" w:history="1">
-              <w:r>
-                <w:rPr>
-                  <w:rStyle w:val="Hyperlink"/>
-                  <w:rFonts w:ascii="Arial" w:hAnsi="Arial"/>
-                  <w:i/>
-                  <w:sz w:val="22"/>
-                </w:rPr>
-                <w:t>marsha.cooper@csulb.edu</w:t>
-              </w:r>
-            </w:hyperlink>
-            <w:r>
-              <w:rPr>
-                <w:rFonts w:ascii="Arial" w:hAnsi="Arial"/>
-                <w:i/>
-                <w:sz w:val="22"/>
-              </w:rPr>
-              <w:t xml:space="preserve"> and it is deposited automatically!</w:t>
-            </w:r>
-          </w:p>
-          <w:p>
-            <w:pPr>
-              <w:pStyle w:val="NormalWeb"/>
-              <w:spacing w:before="0" w:beforeAutospacing="0" w:after="0" w:afterAutospacing="0"/>
-              <w:rPr>
                 <w:rFonts w:ascii="Arial" w:hAnsi="Arial" w:cs="Arial"/>
-                <w:i/>
                 <w:sz w:val="22"/>
                 <w:szCs w:val="22"/>
               </w:rPr>
             </w:pPr>
-            <w:r>
-              <w:rPr>
-                <w:rFonts w:ascii="Arial" w:hAnsi="Arial"/>
-                <w:i/>
-                <w:sz w:val="22"/>
-              </w:rPr>
-              <w:t xml:space="preserve">If paying by check, make check payable to “PSWALSB” and </w:t>
-            </w:r>
-            <w:r>
-              <w:rPr>
-                <w:rFonts w:ascii="Arial" w:hAnsi="Arial" w:cs="Arial"/>
-                <w:i/>
-                <w:sz w:val="22"/>
-                <w:szCs w:val="22"/>
-              </w:rPr>
-              <w:t>mail to:</w:t>
-            </w:r>
-          </w:p>
-          <w:p>
-            <w:pPr>
-              <w:pStyle w:val="NormalWeb"/>
-              <w:spacing w:before="0" w:beforeAutospacing="0" w:after="0" w:afterAutospacing="0"/>
-              <w:jc w:val="center"/>
-              <w:rPr>
-                <w:rFonts w:ascii="Arial" w:hAnsi="Arial" w:cs="Arial"/>
-                <w:sz w:val="22"/>
-                <w:szCs w:val="22"/>
-              </w:rPr>
-            </w:pPr>
-            <w:r>
-              <w:rPr>
-                <w:rFonts w:ascii="Arial" w:hAnsi="Arial" w:cs="Arial"/>
-                <w:sz w:val="22"/>
-                <w:szCs w:val="22"/>
-              </w:rPr>
-              <w:t>Marsha Cooper</w:t>
-            </w:r>
-          </w:p>
-          <w:p>
-            <w:pPr>
-              <w:pStyle w:val="NormalWeb"/>
-              <w:spacing w:before="0" w:beforeAutospacing="0" w:after="0" w:afterAutospacing="0"/>
-              <w:jc w:val="center"/>
-              <w:rPr>
-                <w:rFonts w:ascii="Arial" w:hAnsi="Arial" w:cs="Arial"/>
-                <w:sz w:val="22"/>
-                <w:szCs w:val="22"/>
-              </w:rPr>
-            </w:pPr>
-            <w:r>
-              <w:rPr>
-                <w:rFonts w:ascii="Arial" w:hAnsi="Arial" w:cs="Arial"/>
-                <w:sz w:val="22"/>
-                <w:szCs w:val="22"/>
-              </w:rPr>
-              <w:t>PSWALSB</w:t>
-            </w:r>
-          </w:p>
-          <w:p>
-            <w:pPr>
-              <w:pStyle w:val="NormalWeb"/>
-              <w:spacing w:before="0" w:beforeAutospacing="0" w:after="0" w:afterAutospacing="0"/>
-              <w:jc w:val="center"/>
-              <w:rPr>
-                <w:rFonts w:ascii="Arial" w:hAnsi="Arial" w:cs="Arial"/>
-                <w:sz w:val="22"/>
-                <w:szCs w:val="22"/>
-              </w:rPr>
-            </w:pPr>
-            <w:r>
-              <w:rPr>
-                <w:rFonts w:ascii="Arial" w:hAnsi="Arial" w:cs="Arial"/>
-                <w:sz w:val="22"/>
-                <w:szCs w:val="22"/>
-              </w:rPr>
-              <w:t>5516 Linda Drive</w:t>
-            </w:r>
-          </w:p>
-          <w:p>
-            <w:pPr>
-              <w:pStyle w:val="NormalWeb"/>
-              <w:spacing w:before="0" w:beforeAutospacing="0" w:after="0" w:afterAutospacing="0"/>
-              <w:jc w:val="center"/>
-              <w:rPr>
-                <w:rFonts w:ascii="Arial" w:hAnsi="Arial" w:cs="Arial"/>
-                <w:sz w:val="22"/>
-                <w:szCs w:val="22"/>
-              </w:rPr>
-            </w:pPr>
-            <w:r>
-              <w:rPr>
-                <w:rFonts w:ascii="Arial" w:hAnsi="Arial" w:cs="Arial"/>
-                <w:sz w:val="22"/>
-                <w:szCs w:val="22"/>
-              </w:rPr>
-              <w:t>Torrance, CA 90505</w:t>
-            </w:r>
-          </w:p>
-          <w:p>
-            <w:pPr>
-              <w:pStyle w:val="NormalWeb"/>
-              <w:spacing w:before="0" w:beforeAutospacing="0" w:after="0" w:afterAutospacing="0"/>
-              <w:jc w:val="center"/>
-              <w:rPr>
-                <w:rFonts w:ascii="Arial" w:hAnsi="Arial" w:cs="Arial"/>
-                <w:sz w:val="22"/>
-                <w:szCs w:val="22"/>
-              </w:rPr>
-            </w:pPr>
-          </w:p>
-          <w:p>
-            <w:pPr>
-              <w:rPr>
-                <w:rFonts w:ascii="Arial" w:hAnsi="Arial"/>
-                <w:b/>
-                <w:sz w:val="22"/>
-              </w:rPr>
-            </w:pPr>
-          </w:p>
-          <w:p>
-            <w:pPr>
-              <w:rPr>
-                <w:rFonts w:ascii="Arial" w:hAnsi="Arial"/>
-                <w:b/>
-                <w:sz w:val="22"/>
-              </w:rPr>
-            </w:pPr>
-            <w:r>
-              <w:rPr>
-                <w:rFonts w:ascii="Arial" w:hAnsi="Arial"/>
-                <w:b/>
-                <w:sz w:val="22"/>
-              </w:rPr>
+          </w:p>
+          <w:p>
+            <w:pPr>
+              <w:rPr>
+                <w:rFonts w:ascii="Arial" w:hAnsi="Arial"/>
+                <w:b/>
+                <w:sz w:val="22"/>
+              </w:rPr>
+            </w:pPr>
+          </w:p>
+          <w:p>
+            <w:pPr>
+              <w:rPr>
+                <w:rFonts w:ascii="Arial" w:hAnsi="Arial"/>
+                <w:b/>
+                <w:sz w:val="22"/>
+              </w:rPr>
+            </w:pPr>
+            <w:r>
+              <w:rPr>
+                <w:rFonts w:ascii="Arial" w:hAnsi="Arial"/>
+                <w:b/>
+                <w:sz w:val="22"/>
+              </w:rPr>
+              <w:lastRenderedPageBreak/>
               <w:t xml:space="preserve">I will attend </w:t>
             </w:r>
             <w:r>
@@ -2693,9 +2560,9 @@
       </w:pPr>
     </w:p>
     <w:sectPr>
-      <w:headerReference w:type="default" r:id="rId9"/>
-      <w:footerReference w:type="even" r:id="rId10"/>
-      <w:footerReference w:type="default" r:id="rId11"/>
+      <w:headerReference w:type="default" r:id="rId8"/>
+      <w:footerReference w:type="even" r:id="rId9"/>
+      <w:footerReference w:type="default" r:id="rId10"/>
       <w:pgSz w:w="12240" w:h="15840"/>
       <w:pgMar w:top="1296" w:right="1800" w:bottom="792" w:left="1800" w:header="720" w:footer="360" w:gutter="0"/>
       <w:cols w:space="720"/>
@@ -2705,7 +2572,7 @@
 </file>
 
 <file path=word/endnotes.xml><?xml version="1.0" encoding="utf-8"?>
-<w:endnotes xmlns:wpc="http://schemas.microsoft.com/office/word/2010/wordprocessingCanvas" xmlns:cx="http://schemas.microsoft.com/office/drawing/2014/chartex" xmlns:cx1="http://schemas.microsoft.com/office/drawing/2015/9/8/chartex" xmlns:cx2="http://schemas.microsoft.com/office/drawing/2015/10/21/chartex" xmlns:cx3="http://schemas.microsoft.com/office/drawing/2016/5/9/chartex" xmlns:cx4="http://schemas.microsoft.com/office/drawing/2016/5/10/chartex" xmlns:cx5="http://schemas.microsoft.com/office/drawing/2016/5/11/chartex" xmlns:cx6="http://schemas.microsoft.com/office/drawing/2016/5/12/chartex" xmlns:cx7="http://schemas.microsoft.com/office/drawing/2016/5/13/chartex" xmlns:cx8="http://schemas.microsoft.com/office/drawing/2016/5/14/chartex" xmlns:mc="http://schemas.openxmlformats.org/markup-compatibility/2006" xmlns:aink="http://schemas.microsoft.com/office/drawing/2016/ink" xmlns:am3d="http://schemas.microsoft.com/office/drawing/2017/model3d" xmlns:o="urn:schemas-microsoft-com:office:office" xmlns:r="http://schemas.openxmlformats.org/officeDocument/2006/relationships" xmlns:m="http://schemas.openxmlformats.org/officeDocument/2006/math" xmlns:v="urn:schemas-microsoft-com:vml" xmlns:wp14="http://schemas.microsoft.com/office/word/2010/wordprocessingDrawing" xmlns:wp="http://schemas.openxmlformats.org/drawingml/2006/wordprocessingDrawing" xmlns:w10="urn:schemas-microsoft-com:office:word" xmlns:w="http://schemas.openxmlformats.org/wordprocessingml/2006/main" xmlns:w14="http://schemas.microsoft.com/office/word/2010/wordml" xmlns:w15="http://schemas.microsoft.com/office/word/2012/wordml" xmlns:w16cex="http://schemas.microsoft.com/office/word/2018/wordml/cex" xmlns:w16cid="http://schemas.microsoft.com/office/word/2016/wordml/cid" xmlns:w16="http://schemas.microsoft.com/office/word/2018/wordml" xmlns:w16se="http://schemas.microsoft.com/office/word/2015/wordml/symex" xmlns:wpg="http://schemas.microsoft.com/office/word/2010/wordprocessingGroup" xmlns:wpi="http://schemas.microsoft.com/office/word/2010/wordprocessingInk" xmlns:wne="http://schemas.microsoft.com/office/word/2006/wordml" xmlns:wps="http://schemas.microsoft.com/office/word/2010/wordprocessingShape" mc:Ignorable="w14 w15 w16se w16cid w16 w16cex wp14">
+<w:endnotes xmlns:wpc="http://schemas.microsoft.com/office/word/2010/wordprocessingCanvas" xmlns:cx="http://schemas.microsoft.com/office/drawing/2014/chartex" xmlns:cx1="http://schemas.microsoft.com/office/drawing/2015/9/8/chartex" xmlns:cx2="http://schemas.microsoft.com/office/drawing/2015/10/21/chartex" xmlns:cx3="http://schemas.microsoft.com/office/drawing/2016/5/9/chartex" xmlns:cx4="http://schemas.microsoft.com/office/drawing/2016/5/10/chartex" xmlns:cx5="http://schemas.microsoft.com/office/drawing/2016/5/11/chartex" xmlns:cx6="http://schemas.microsoft.com/office/drawing/2016/5/12/chartex" xmlns:cx7="http://schemas.microsoft.com/office/drawing/2016/5/13/chartex" xmlns:cx8="http://schemas.microsoft.com/office/drawing/2016/5/14/chartex" xmlns:mc="http://schemas.openxmlformats.org/markup-compatibility/2006" xmlns:aink="http://schemas.microsoft.com/office/drawing/2016/ink" xmlns:am3d="http://schemas.microsoft.com/office/drawing/2017/model3d" xmlns:o="urn:schemas-microsoft-com:office:office" xmlns:r="http://schemas.openxmlformats.org/officeDocument/2006/relationships" xmlns:m="http://schemas.openxmlformats.org/officeDocument/2006/math" xmlns:v="urn:schemas-microsoft-com:vml" xmlns:wp14="http://schemas.microsoft.com/office/word/2010/wordprocessingDrawing" xmlns:wp="http://schemas.openxmlformats.org/drawingml/2006/wordprocessingDrawing" xmlns:w10="urn:schemas-microsoft-com:office:word" xmlns:w="http://schemas.openxmlformats.org/wordprocessingml/2006/main" xmlns:w14="http://schemas.microsoft.com/office/word/2010/wordml" xmlns:w15="http://schemas.microsoft.com/office/word/2012/wordml" xmlns:w16cex="http://schemas.microsoft.com/office/word/2018/wordml/cex" xmlns:w16cid="http://schemas.microsoft.com/office/word/2016/wordml/cid" xmlns:w16="http://schemas.microsoft.com/office/word/2018/wordml" xmlns:w16sdtdh="http://schemas.microsoft.com/office/word/2020/wordml/sdtdatahash" xmlns:w16se="http://schemas.microsoft.com/office/word/2015/wordml/symex" xmlns:wpg="http://schemas.microsoft.com/office/word/2010/wordprocessingGroup" xmlns:wpi="http://schemas.microsoft.com/office/word/2010/wordprocessingInk" xmlns:wne="http://schemas.microsoft.com/office/word/2006/wordml" xmlns:wps="http://schemas.microsoft.com/office/word/2010/wordprocessingShape" mc:Ignorable="w14 w15 w16se w16cid w16 w16cex w16sdtdh wp14">
   <w:endnote w:type="separator" w:id="-1">
     <w:p>
       <w:r>
@@ -2724,7 +2591,7 @@
 </file>
 
 <file path=word/footer1.xml><?xml version="1.0" encoding="utf-8"?>
-<w:ftr xmlns:wpc="http://schemas.microsoft.com/office/word/2010/wordprocessingCanvas" xmlns:cx="http://schemas.microsoft.com/office/drawing/2014/chartex" xmlns:cx1="http://schemas.microsoft.com/office/drawing/2015/9/8/chartex" xmlns:cx2="http://schemas.microsoft.com/office/drawing/2015/10/21/chartex" xmlns:cx3="http://schemas.microsoft.com/office/drawing/2016/5/9/chartex" xmlns:cx4="http://schemas.microsoft.com/office/drawing/2016/5/10/chartex" xmlns:cx5="http://schemas.microsoft.com/office/drawing/2016/5/11/chartex" xmlns:cx6="http://schemas.microsoft.com/office/drawing/2016/5/12/chartex" xmlns:cx7="http://schemas.microsoft.com/office/drawing/2016/5/13/chartex" xmlns:cx8="http://schemas.microsoft.com/office/drawing/2016/5/14/chartex" xmlns:mc="http://schemas.openxmlformats.org/markup-compatibility/2006" xmlns:aink="http://schemas.microsoft.com/office/drawing/2016/ink" xmlns:am3d="http://schemas.microsoft.com/office/drawing/2017/model3d" xmlns:o="urn:schemas-microsoft-com:office:office" xmlns:r="http://schemas.openxmlformats.org/officeDocument/2006/relationships" xmlns:m="http://schemas.openxmlformats.org/officeDocument/2006/math" xmlns:v="urn:schemas-microsoft-com:vml" xmlns:wp14="http://schemas.microsoft.com/office/word/2010/wordprocessingDrawing" xmlns:wp="http://schemas.openxmlformats.org/drawingml/2006/wordprocessingDrawing" xmlns:w10="urn:schemas-microsoft-com:office:word" xmlns:w="http://schemas.openxmlformats.org/wordprocessingml/2006/main" xmlns:w14="http://schemas.microsoft.com/office/word/2010/wordml" xmlns:w15="http://schemas.microsoft.com/office/word/2012/wordml" xmlns:w16cex="http://schemas.microsoft.com/office/word/2018/wordml/cex" xmlns:w16cid="http://schemas.microsoft.com/office/word/2016/wordml/cid" xmlns:w16="http://schemas.microsoft.com/office/word/2018/wordml" xmlns:w16se="http://schemas.microsoft.com/office/word/2015/wordml/symex" xmlns:wpg="http://schemas.microsoft.com/office/word/2010/wordprocessingGroup" xmlns:wpi="http://schemas.microsoft.com/office/word/2010/wordprocessingInk" xmlns:wne="http://schemas.microsoft.com/office/word/2006/wordml" xmlns:wps="http://schemas.microsoft.com/office/word/2010/wordprocessingShape" mc:Ignorable="w14 w15 w16se w16cid w16 w16cex wp14">
+<w:ftr xmlns:wpc="http://schemas.microsoft.com/office/word/2010/wordprocessingCanvas" xmlns:cx="http://schemas.microsoft.com/office/drawing/2014/chartex" xmlns:cx1="http://schemas.microsoft.com/office/drawing/2015/9/8/chartex" xmlns:cx2="http://schemas.microsoft.com/office/drawing/2015/10/21/chartex" xmlns:cx3="http://schemas.microsoft.com/office/drawing/2016/5/9/chartex" xmlns:cx4="http://schemas.microsoft.com/office/drawing/2016/5/10/chartex" xmlns:cx5="http://schemas.microsoft.com/office/drawing/2016/5/11/chartex" xmlns:cx6="http://schemas.microsoft.com/office/drawing/2016/5/12/chartex" xmlns:cx7="http://schemas.microsoft.com/office/drawing/2016/5/13/chartex" xmlns:cx8="http://schemas.microsoft.com/office/drawing/2016/5/14/chartex" xmlns:mc="http://schemas.openxmlformats.org/markup-compatibility/2006" xmlns:aink="http://schemas.microsoft.com/office/drawing/2016/ink" xmlns:am3d="http://schemas.microsoft.com/office/drawing/2017/model3d" xmlns:o="urn:schemas-microsoft-com:office:office" xmlns:r="http://schemas.openxmlformats.org/officeDocument/2006/relationships" xmlns:m="http://schemas.openxmlformats.org/officeDocument/2006/math" xmlns:v="urn:schemas-microsoft-com:vml" xmlns:wp14="http://schemas.microsoft.com/office/word/2010/wordprocessingDrawing" xmlns:wp="http://schemas.openxmlformats.org/drawingml/2006/wordprocessingDrawing" xmlns:w10="urn:schemas-microsoft-com:office:word" xmlns:w="http://schemas.openxmlformats.org/wordprocessingml/2006/main" xmlns:w14="http://schemas.microsoft.com/office/word/2010/wordml" xmlns:w15="http://schemas.microsoft.com/office/word/2012/wordml" xmlns:w16cex="http://schemas.microsoft.com/office/word/2018/wordml/cex" xmlns:w16cid="http://schemas.microsoft.com/office/word/2016/wordml/cid" xmlns:w16="http://schemas.microsoft.com/office/word/2018/wordml" xmlns:w16sdtdh="http://schemas.microsoft.com/office/word/2020/wordml/sdtdatahash" xmlns:w16se="http://schemas.microsoft.com/office/word/2015/wordml/symex" xmlns:wpg="http://schemas.microsoft.com/office/word/2010/wordprocessingGroup" xmlns:wpi="http://schemas.microsoft.com/office/word/2010/wordprocessingInk" xmlns:wne="http://schemas.microsoft.com/office/word/2006/wordml" xmlns:wps="http://schemas.microsoft.com/office/word/2010/wordprocessingShape" mc:Ignorable="w14 w15 w16se w16cid w16 w16cex w16sdtdh wp14">
   <w:p>
     <w:pPr>
       <w:pStyle w:val="Footer"/>
@@ -2761,7 +2628,7 @@
 </file>
 
 <file path=word/footer2.xml><?xml version="1.0" encoding="utf-8"?>
-<w:ftr xmlns:wpc="http://schemas.microsoft.com/office/word/2010/wordprocessingCanvas" xmlns:cx="http://schemas.microsoft.com/office/drawing/2014/chartex" xmlns:cx1="http://schemas.microsoft.com/office/drawing/2015/9/8/chartex" xmlns:cx2="http://schemas.microsoft.com/office/drawing/2015/10/21/chartex" xmlns:cx3="http://schemas.microsoft.com/office/drawing/2016/5/9/chartex" xmlns:cx4="http://schemas.microsoft.com/office/drawing/2016/5/10/chartex" xmlns:cx5="http://schemas.microsoft.com/office/drawing/2016/5/11/chartex" xmlns:cx6="http://schemas.microsoft.com/office/drawing/2016/5/12/chartex" xmlns:cx7="http://schemas.microsoft.com/office/drawing/2016/5/13/chartex" xmlns:cx8="http://schemas.microsoft.com/office/drawing/2016/5/14/chartex" xmlns:mc="http://schemas.openxmlformats.org/markup-compatibility/2006" xmlns:aink="http://schemas.microsoft.com/office/drawing/2016/ink" xmlns:am3d="http://schemas.microsoft.com/office/drawing/2017/model3d" xmlns:o="urn:schemas-microsoft-com:office:office" xmlns:r="http://schemas.openxmlformats.org/officeDocument/2006/relationships" xmlns:m="http://schemas.openxmlformats.org/officeDocument/2006/math" xmlns:v="urn:schemas-microsoft-com:vml" xmlns:wp14="http://schemas.microsoft.com/office/word/2010/wordprocessingDrawing" xmlns:wp="http://schemas.openxmlformats.org/drawingml/2006/wordprocessingDrawing" xmlns:w10="urn:schemas-microsoft-com:office:word" xmlns:w="http://schemas.openxmlformats.org/wordprocessingml/2006/main" xmlns:w14="http://schemas.microsoft.com/office/word/2010/wordml" xmlns:w15="http://schemas.microsoft.com/office/word/2012/wordml" xmlns:w16cex="http://schemas.microsoft.com/office/word/2018/wordml/cex" xmlns:w16cid="http://schemas.microsoft.com/office/word/2016/wordml/cid" xmlns:w16="http://schemas.microsoft.com/office/word/2018/wordml" xmlns:w16se="http://schemas.microsoft.com/office/word/2015/wordml/symex" xmlns:wpg="http://schemas.microsoft.com/office/word/2010/wordprocessingGroup" xmlns:wpi="http://schemas.microsoft.com/office/word/2010/wordprocessingInk" xmlns:wne="http://schemas.microsoft.com/office/word/2006/wordml" xmlns:wps="http://schemas.microsoft.com/office/word/2010/wordprocessingShape" mc:Ignorable="w14 w15 w16se w16cid w16 w16cex wp14">
+<w:ftr xmlns:wpc="http://schemas.microsoft.com/office/word/2010/wordprocessingCanvas" xmlns:cx="http://schemas.microsoft.com/office/drawing/2014/chartex" xmlns:cx1="http://schemas.microsoft.com/office/drawing/2015/9/8/chartex" xmlns:cx2="http://schemas.microsoft.com/office/drawing/2015/10/21/chartex" xmlns:cx3="http://schemas.microsoft.com/office/drawing/2016/5/9/chartex" xmlns:cx4="http://schemas.microsoft.com/office/drawing/2016/5/10/chartex" xmlns:cx5="http://schemas.microsoft.com/office/drawing/2016/5/11/chartex" xmlns:cx6="http://schemas.microsoft.com/office/drawing/2016/5/12/chartex" xmlns:cx7="http://schemas.microsoft.com/office/drawing/2016/5/13/chartex" xmlns:cx8="http://schemas.microsoft.com/office/drawing/2016/5/14/chartex" xmlns:mc="http://schemas.openxmlformats.org/markup-compatibility/2006" xmlns:aink="http://schemas.microsoft.com/office/drawing/2016/ink" xmlns:am3d="http://schemas.microsoft.com/office/drawing/2017/model3d" xmlns:o="urn:schemas-microsoft-com:office:office" xmlns:r="http://schemas.openxmlformats.org/officeDocument/2006/relationships" xmlns:m="http://schemas.openxmlformats.org/officeDocument/2006/math" xmlns:v="urn:schemas-microsoft-com:vml" xmlns:wp14="http://schemas.microsoft.com/office/word/2010/wordprocessingDrawing" xmlns:wp="http://schemas.openxmlformats.org/drawingml/2006/wordprocessingDrawing" xmlns:w10="urn:schemas-microsoft-com:office:word" xmlns:w="http://schemas.openxmlformats.org/wordprocessingml/2006/main" xmlns:w14="http://schemas.microsoft.com/office/word/2010/wordml" xmlns:w15="http://schemas.microsoft.com/office/word/2012/wordml" xmlns:w16cex="http://schemas.microsoft.com/office/word/2018/wordml/cex" xmlns:w16cid="http://schemas.microsoft.com/office/word/2016/wordml/cid" xmlns:w16="http://schemas.microsoft.com/office/word/2018/wordml" xmlns:w16sdtdh="http://schemas.microsoft.com/office/word/2020/wordml/sdtdatahash" xmlns:w16se="http://schemas.microsoft.com/office/word/2015/wordml/symex" xmlns:wpg="http://schemas.microsoft.com/office/word/2010/wordprocessingGroup" xmlns:wpi="http://schemas.microsoft.com/office/word/2010/wordprocessingInk" xmlns:wne="http://schemas.microsoft.com/office/word/2006/wordml" xmlns:wps="http://schemas.microsoft.com/office/word/2010/wordprocessingShape" mc:Ignorable="w14 w15 w16se w16cid w16 w16cex w16sdtdh wp14">
   <w:p>
     <w:pPr>
       <w:pStyle w:val="Footer"/>
@@ -2862,7 +2729,7 @@
 </file>
 
 <file path=word/footnotes.xml><?xml version="1.0" encoding="utf-8"?>
-<w:footnotes xmlns:wpc="http://schemas.microsoft.com/office/word/2010/wordprocessingCanvas" xmlns:cx="http://schemas.microsoft.com/office/drawing/2014/chartex" xmlns:cx1="http://schemas.microsoft.com/office/drawing/2015/9/8/chartex" xmlns:cx2="http://schemas.microsoft.com/office/drawing/2015/10/21/chartex" xmlns:cx3="http://schemas.microsoft.com/office/drawing/2016/5/9/chartex" xmlns:cx4="http://schemas.microsoft.com/office/drawing/2016/5/10/chartex" xmlns:cx5="http://schemas.microsoft.com/office/drawing/2016/5/11/chartex" xmlns:cx6="http://schemas.microsoft.com/office/drawing/2016/5/12/chartex" xmlns:cx7="http://schemas.microsoft.com/office/drawing/2016/5/13/chartex" xmlns:cx8="http://schemas.microsoft.com/office/drawing/2016/5/14/chartex" xmlns:mc="http://schemas.openxmlformats.org/markup-compatibility/2006" xmlns:aink="http://schemas.microsoft.com/office/drawing/2016/ink" xmlns:am3d="http://schemas.microsoft.com/office/drawing/2017/model3d" xmlns:o="urn:schemas-microsoft-com:office:office" xmlns:r="http://schemas.openxmlformats.org/officeDocument/2006/relationships" xmlns:m="http://schemas.openxmlformats.org/officeDocument/2006/math" xmlns:v="urn:schemas-microsoft-com:vml" xmlns:wp14="http://schemas.microsoft.com/office/word/2010/wordprocessingDrawing" xmlns:wp="http://schemas.openxmlformats.org/drawingml/2006/wordprocessingDrawing" xmlns:w10="urn:schemas-microsoft-com:office:word" xmlns:w="http://schemas.openxmlformats.org/wordprocessingml/2006/main" xmlns:w14="http://schemas.microsoft.com/office/word/2010/wordml" xmlns:w15="http://schemas.microsoft.com/office/word/2012/wordml" xmlns:w16cex="http://schemas.microsoft.com/office/word/2018/wordml/cex" xmlns:w16cid="http://schemas.microsoft.com/office/word/2016/wordml/cid" xmlns:w16="http://schemas.microsoft.com/office/word/2018/wordml" xmlns:w16se="http://schemas.microsoft.com/office/word/2015/wordml/symex" xmlns:wpg="http://schemas.microsoft.com/office/word/2010/wordprocessingGroup" xmlns:wpi="http://schemas.microsoft.com/office/word/2010/wordprocessingInk" xmlns:wne="http://schemas.microsoft.com/office/word/2006/wordml" xmlns:wps="http://schemas.microsoft.com/office/word/2010/wordprocessingShape" mc:Ignorable="w14 w15 w16se w16cid w16 w16cex wp14">
+<w:footnotes xmlns:wpc="http://schemas.microsoft.com/office/word/2010/wordprocessingCanvas" xmlns:cx="http://schemas.microsoft.com/office/drawing/2014/chartex" xmlns:cx1="http://schemas.microsoft.com/office/drawing/2015/9/8/chartex" xmlns:cx2="http://schemas.microsoft.com/office/drawing/2015/10/21/chartex" xmlns:cx3="http://schemas.microsoft.com/office/drawing/2016/5/9/chartex" xmlns:cx4="http://schemas.microsoft.com/office/drawing/2016/5/10/chartex" xmlns:cx5="http://schemas.microsoft.com/office/drawing/2016/5/11/chartex" xmlns:cx6="http://schemas.microsoft.com/office/drawing/2016/5/12/chartex" xmlns:cx7="http://schemas.microsoft.com/office/drawing/2016/5/13/chartex" xmlns:cx8="http://schemas.microsoft.com/office/drawing/2016/5/14/chartex" xmlns:mc="http://schemas.openxmlformats.org/markup-compatibility/2006" xmlns:aink="http://schemas.microsoft.com/office/drawing/2016/ink" xmlns:am3d="http://schemas.microsoft.com/office/drawing/2017/model3d" xmlns:o="urn:schemas-microsoft-com:office:office" xmlns:r="http://schemas.openxmlformats.org/officeDocument/2006/relationships" xmlns:m="http://schemas.openxmlformats.org/officeDocument/2006/math" xmlns:v="urn:schemas-microsoft-com:vml" xmlns:wp14="http://schemas.microsoft.com/office/word/2010/wordprocessingDrawing" xmlns:wp="http://schemas.openxmlformats.org/drawingml/2006/wordprocessingDrawing" xmlns:w10="urn:schemas-microsoft-com:office:word" xmlns:w="http://schemas.openxmlformats.org/wordprocessingml/2006/main" xmlns:w14="http://schemas.microsoft.com/office/word/2010/wordml" xmlns:w15="http://schemas.microsoft.com/office/word/2012/wordml" xmlns:w16cex="http://schemas.microsoft.com/office/word/2018/wordml/cex" xmlns:w16cid="http://schemas.microsoft.com/office/word/2016/wordml/cid" xmlns:w16="http://schemas.microsoft.com/office/word/2018/wordml" xmlns:w16sdtdh="http://schemas.microsoft.com/office/word/2020/wordml/sdtdatahash" xmlns:w16se="http://schemas.microsoft.com/office/word/2015/wordml/symex" xmlns:wpg="http://schemas.microsoft.com/office/word/2010/wordprocessingGroup" xmlns:wpi="http://schemas.microsoft.com/office/word/2010/wordprocessingInk" xmlns:wne="http://schemas.microsoft.com/office/word/2006/wordml" xmlns:wps="http://schemas.microsoft.com/office/word/2010/wordprocessingShape" mc:Ignorable="w14 w15 w16se w16cid w16 w16cex w16sdtdh wp14">
   <w:footnote w:type="separator" w:id="-1">
     <w:p>
       <w:r>
@@ -2934,7 +2801,7 @@
 </file>
 
 <file path=word/header1.xml><?xml version="1.0" encoding="utf-8"?>
-<w:hdr xmlns:wpc="http://schemas.microsoft.com/office/word/2010/wordprocessingCanvas" xmlns:cx="http://schemas.microsoft.com/office/drawing/2014/chartex" xmlns:cx1="http://schemas.microsoft.com/office/drawing/2015/9/8/chartex" xmlns:cx2="http://schemas.microsoft.com/office/drawing/2015/10/21/chartex" xmlns:cx3="http://schemas.microsoft.com/office/drawing/2016/5/9/chartex" xmlns:cx4="http://schemas.microsoft.com/office/drawing/2016/5/10/chartex" xmlns:cx5="http://schemas.microsoft.com/office/drawing/2016/5/11/chartex" xmlns:cx6="http://schemas.microsoft.com/office/drawing/2016/5/12/chartex" xmlns:cx7="http://schemas.microsoft.com/office/drawing/2016/5/13/chartex" xmlns:cx8="http://schemas.microsoft.com/office/drawing/2016/5/14/chartex" xmlns:mc="http://schemas.openxmlformats.org/markup-compatibility/2006" xmlns:aink="http://schemas.microsoft.com/office/drawing/2016/ink" xmlns:am3d="http://schemas.microsoft.com/office/drawing/2017/model3d" xmlns:o="urn:schemas-microsoft-com:office:office" xmlns:r="http://schemas.openxmlformats.org/officeDocument/2006/relationships" xmlns:m="http://schemas.openxmlformats.org/officeDocument/2006/math" xmlns:v="urn:schemas-microsoft-com:vml" xmlns:wp14="http://schemas.microsoft.com/office/word/2010/wordprocessingDrawing" xmlns:wp="http://schemas.openxmlformats.org/drawingml/2006/wordprocessingDrawing" xmlns:w10="urn:schemas-microsoft-com:office:word" xmlns:w="http://schemas.openxmlformats.org/wordprocessingml/2006/main" xmlns:w14="http://schemas.microsoft.com/office/word/2010/wordml" xmlns:w15="http://schemas.microsoft.com/office/word/2012/wordml" xmlns:w16cex="http://schemas.microsoft.com/office/word/2018/wordml/cex" xmlns:w16cid="http://schemas.microsoft.com/office/word/2016/wordml/cid" xmlns:w16="http://schemas.microsoft.com/office/word/2018/wordml" xmlns:w16se="http://schemas.microsoft.com/office/word/2015/wordml/symex" xmlns:wpg="http://schemas.microsoft.com/office/word/2010/wordprocessingGroup" xmlns:wpi="http://schemas.microsoft.com/office/word/2010/wordprocessingInk" xmlns:wne="http://schemas.microsoft.com/office/word/2006/wordml" xmlns:wps="http://schemas.microsoft.com/office/word/2010/wordprocessingShape" mc:Ignorable="w14 w15 w16se w16cid w16 w16cex wp14">
+<w:hdr xmlns:wpc="http://schemas.microsoft.com/office/word/2010/wordprocessingCanvas" xmlns:cx="http://schemas.microsoft.com/office/drawing/2014/chartex" xmlns:cx1="http://schemas.microsoft.com/office/drawing/2015/9/8/chartex" xmlns:cx2="http://schemas.microsoft.com/office/drawing/2015/10/21/chartex" xmlns:cx3="http://schemas.microsoft.com/office/drawing/2016/5/9/chartex" xmlns:cx4="http://schemas.microsoft.com/office/drawing/2016/5/10/chartex" xmlns:cx5="http://schemas.microsoft.com/office/drawing/2016/5/11/chartex" xmlns:cx6="http://schemas.microsoft.com/office/drawing/2016/5/12/chartex" xmlns:cx7="http://schemas.microsoft.com/office/drawing/2016/5/13/chartex" xmlns:cx8="http://schemas.microsoft.com/office/drawing/2016/5/14/chartex" xmlns:mc="http://schemas.openxmlformats.org/markup-compatibility/2006" xmlns:aink="http://schemas.microsoft.com/office/drawing/2016/ink" xmlns:am3d="http://schemas.microsoft.com/office/drawing/2017/model3d" xmlns:o="urn:schemas-microsoft-com:office:office" xmlns:r="http://schemas.openxmlformats.org/officeDocument/2006/relationships" xmlns:m="http://schemas.openxmlformats.org/officeDocument/2006/math" xmlns:v="urn:schemas-microsoft-com:vml" xmlns:wp14="http://schemas.microsoft.com/office/word/2010/wordprocessingDrawing" xmlns:wp="http://schemas.openxmlformats.org/drawingml/2006/wordprocessingDrawing" xmlns:w10="urn:schemas-microsoft-com:office:word" xmlns:w="http://schemas.openxmlformats.org/wordprocessingml/2006/main" xmlns:w14="http://schemas.microsoft.com/office/word/2010/wordml" xmlns:w15="http://schemas.microsoft.com/office/word/2012/wordml" xmlns:w16cex="http://schemas.microsoft.com/office/word/2018/wordml/cex" xmlns:w16cid="http://schemas.microsoft.com/office/word/2016/wordml/cid" xmlns:w16="http://schemas.microsoft.com/office/word/2018/wordml" xmlns:w16sdtdh="http://schemas.microsoft.com/office/word/2020/wordml/sdtdatahash" xmlns:w16se="http://schemas.microsoft.com/office/word/2015/wordml/symex" xmlns:wpg="http://schemas.microsoft.com/office/word/2010/wordprocessingGroup" xmlns:wpi="http://schemas.microsoft.com/office/word/2010/wordprocessingInk" xmlns:wne="http://schemas.microsoft.com/office/word/2006/wordml" xmlns:wps="http://schemas.microsoft.com/office/word/2010/wordprocessingShape" mc:Ignorable="w14 w15 w16se w16cid w16 w16cex w16sdtdh wp14">
   <w:p>
     <w:pPr>
       <w:pStyle w:val="Header"/>
@@ -3029,7 +2896,7 @@
 </file>
 
 <file path=word/numbering.xml><?xml version="1.0" encoding="utf-8"?>
-<w:numbering xmlns:wpc="http://schemas.microsoft.com/office/word/2010/wordprocessingCanvas" xmlns:cx="http://schemas.microsoft.com/office/drawing/2014/chartex" xmlns:cx1="http://schemas.microsoft.com/office/drawing/2015/9/8/chartex" xmlns:cx2="http://schemas.microsoft.com/office/drawing/2015/10/21/chartex" xmlns:cx3="http://schemas.microsoft.com/office/drawing/2016/5/9/chartex" xmlns:cx4="http://schemas.microsoft.com/office/drawing/2016/5/10/chartex" xmlns:cx5="http://schemas.microsoft.com/office/drawing/2016/5/11/chartex" xmlns:cx6="http://schemas.microsoft.com/office/drawing/2016/5/12/chartex" xmlns:cx7="http://schemas.microsoft.com/office/drawing/2016/5/13/chartex" xmlns:cx8="http://schemas.microsoft.com/office/drawing/2016/5/14/chartex" xmlns:mc="http://schemas.openxmlformats.org/markup-compatibility/2006" xmlns:aink="http://schemas.microsoft.com/office/drawing/2016/ink" xmlns:am3d="http://schemas.microsoft.com/office/drawing/2017/model3d" xmlns:o="urn:schemas-microsoft-com:office:office" xmlns:r="http://schemas.openxmlformats.org/officeDocument/2006/relationships" xmlns:m="http://schemas.openxmlformats.org/officeDocument/2006/math" xmlns:v="urn:schemas-microsoft-com:vml" xmlns:wp14="http://schemas.microsoft.com/office/word/2010/wordprocessingDrawing" xmlns:wp="http://schemas.openxmlformats.org/drawingml/2006/wordprocessingDrawing" xmlns:w10="urn:schemas-microsoft-com:office:word" xmlns:w="http://schemas.openxmlformats.org/wordprocessingml/2006/main" xmlns:w14="http://schemas.microsoft.com/office/word/2010/wordml" xmlns:w15="http://schemas.microsoft.com/office/word/2012/wordml" xmlns:w16cex="http://schemas.microsoft.com/office/word/2018/wordml/cex" xmlns:w16cid="http://schemas.microsoft.com/office/word/2016/wordml/cid" xmlns:w16="http://schemas.microsoft.com/office/word/2018/wordml" xmlns:w16se="http://schemas.microsoft.com/office/word/2015/wordml/symex" xmlns:wpg="http://schemas.microsoft.com/office/word/2010/wordprocessingGroup" xmlns:wpi="http://schemas.microsoft.com/office/word/2010/wordprocessingInk" xmlns:wne="http://schemas.microsoft.com/office/word/2006/wordml" xmlns:wps="http://schemas.microsoft.com/office/word/2010/wordprocessingShape" mc:Ignorable="w14 w15 w16se w16cid w16 w16cex wp14">
+<w:numbering xmlns:wpc="http://schemas.microsoft.com/office/word/2010/wordprocessingCanvas" xmlns:cx="http://schemas.microsoft.com/office/drawing/2014/chartex" xmlns:cx1="http://schemas.microsoft.com/office/drawing/2015/9/8/chartex" xmlns:cx2="http://schemas.microsoft.com/office/drawing/2015/10/21/chartex" xmlns:cx3="http://schemas.microsoft.com/office/drawing/2016/5/9/chartex" xmlns:cx4="http://schemas.microsoft.com/office/drawing/2016/5/10/chartex" xmlns:cx5="http://schemas.microsoft.com/office/drawing/2016/5/11/chartex" xmlns:cx6="http://schemas.microsoft.com/office/drawing/2016/5/12/chartex" xmlns:cx7="http://schemas.microsoft.com/office/drawing/2016/5/13/chartex" xmlns:cx8="http://schemas.microsoft.com/office/drawing/2016/5/14/chartex" xmlns:mc="http://schemas.openxmlformats.org/markup-compatibility/2006" xmlns:aink="http://schemas.microsoft.com/office/drawing/2016/ink" xmlns:am3d="http://schemas.microsoft.com/office/drawing/2017/model3d" xmlns:o="urn:schemas-microsoft-com:office:office" xmlns:r="http://schemas.openxmlformats.org/officeDocument/2006/relationships" xmlns:m="http://schemas.openxmlformats.org/officeDocument/2006/math" xmlns:v="urn:schemas-microsoft-com:vml" xmlns:wp14="http://schemas.microsoft.com/office/word/2010/wordprocessingDrawing" xmlns:wp="http://schemas.openxmlformats.org/drawingml/2006/wordprocessingDrawing" xmlns:w10="urn:schemas-microsoft-com:office:word" xmlns:w="http://schemas.openxmlformats.org/wordprocessingml/2006/main" xmlns:w14="http://schemas.microsoft.com/office/word/2010/wordml" xmlns:w15="http://schemas.microsoft.com/office/word/2012/wordml" xmlns:w16cex="http://schemas.microsoft.com/office/word/2018/wordml/cex" xmlns:w16cid="http://schemas.microsoft.com/office/word/2016/wordml/cid" xmlns:w16="http://schemas.microsoft.com/office/word/2018/wordml" xmlns:w16sdtdh="http://schemas.microsoft.com/office/word/2020/wordml/sdtdatahash" xmlns:w16se="http://schemas.microsoft.com/office/word/2015/wordml/symex" xmlns:wpg="http://schemas.microsoft.com/office/word/2010/wordprocessingGroup" xmlns:wpi="http://schemas.microsoft.com/office/word/2010/wordprocessingInk" xmlns:wne="http://schemas.microsoft.com/office/word/2006/wordml" xmlns:wps="http://schemas.microsoft.com/office/word/2010/wordprocessingShape" mc:Ignorable="w14 w15 w16se w16cid w16 w16cex w16sdtdh wp14">
   <w:abstractNum w:abstractNumId="0" w15:restartNumberingAfterBreak="0">
     <w:nsid w:val="67E870BC"/>
     <w:multiLevelType w:val="hybridMultilevel"/>
@@ -3150,7 +3017,7 @@
 </file>
 
 <file path=word/styles.xml><?xml version="1.0" encoding="utf-8"?>
-<w:styles xmlns:mc="http://schemas.openxmlformats.org/markup-compatibility/2006" xmlns:r="http://schemas.openxmlformats.org/officeDocument/2006/relationships" xmlns:w="http://schemas.openxmlformats.org/wordprocessingml/2006/main" xmlns:w14="http://schemas.microsoft.com/office/word/2010/wordml" xmlns:w15="http://schemas.microsoft.com/office/word/2012/wordml" xmlns:w16cex="http://schemas.microsoft.com/office/word/2018/wordml/cex" xmlns:w16cid="http://schemas.microsoft.com/office/word/2016/wordml/cid" xmlns:w16="http://schemas.microsoft.com/office/word/2018/wordml" xmlns:w16se="http://schemas.microsoft.com/office/word/2015/wordml/symex" mc:Ignorable="w14 w15 w16se w16cid w16 w16cex">
+<w:styles xmlns:mc="http://schemas.openxmlformats.org/markup-compatibility/2006" xmlns:r="http://schemas.openxmlformats.org/officeDocument/2006/relationships" xmlns:w="http://schemas.openxmlformats.org/wordprocessingml/2006/main" xmlns:w14="http://schemas.microsoft.com/office/word/2010/wordml" xmlns:w15="http://schemas.microsoft.com/office/word/2012/wordml" xmlns:w16cex="http://schemas.microsoft.com/office/word/2018/wordml/cex" xmlns:w16cid="http://schemas.microsoft.com/office/word/2016/wordml/cid" xmlns:w16="http://schemas.microsoft.com/office/word/2018/wordml" xmlns:w16sdtdh="http://schemas.microsoft.com/office/word/2020/wordml/sdtdatahash" xmlns:w16se="http://schemas.microsoft.com/office/word/2015/wordml/symex" mc:Ignorable="w14 w15 w16se w16cid w16 w16cex w16sdtdh">
   <w:docDefaults>
     <w:rPrDefault>
       <w:rPr>
@@ -3428,6 +3295,11 @@
     <w:lsdException w:name="Book Title" w:uiPriority="33" w:qFormat="1"/>
     <w:lsdException w:name="Bibliography" w:semiHidden="1" w:uiPriority="37" w:unhideWhenUsed="1"/>
     <w:lsdException w:name="TOC Heading" w:semiHidden="1" w:uiPriority="39" w:unhideWhenUsed="1" w:qFormat="1"/>
+    <w:lsdException w:name="Plain Table 5" w:semiHidden="1" w:unhideWhenUsed="1"/>
+    <w:lsdException w:name="Grid Table Light" w:semiHidden="1" w:unhideWhenUsed="1"/>
+    <w:lsdException w:name="Grid Table 1 Light" w:semiHidden="1" w:unhideWhenUsed="1"/>
+    <w:lsdException w:name="Grid Table 2" w:semiHidden="1" w:unhideWhenUsed="1"/>
+    <w:lsdException w:name="Grid Table 3" w:semiHidden="1" w:unhideWhenUsed="1"/>
     <w:lsdException w:name="Grid Table 4" w:uiPriority="49"/>
     <w:lsdException w:name="Grid Table 5 Dark" w:uiPriority="50"/>
     <w:lsdException w:name="Grid Table 6 Colorful" w:uiPriority="51"/>
@@ -3770,16 +3642,14 @@
       <w:spacing w:before="100" w:beforeAutospacing="1" w:after="100" w:afterAutospacing="1"/>
     </w:pPr>
   </w:style>
-  <w:style w:type="character" w:styleId="UnresolvedMention">
-    <w:name w:val="Unresolved Mention"/>
-    <w:basedOn w:val="DefaultParagraphFont"/>
-    <w:uiPriority w:val="99"/>
-    <w:semiHidden/>
-    <w:unhideWhenUsed/>
-    <w:rsid w:val="00EF7695"/>
+  <w:style w:type="paragraph" w:styleId="NoSpacing">
+    <w:name w:val="No Spacing"/>
+    <w:uiPriority w:val="1"/>
+    <w:qFormat/>
+    <w:rsid w:val="00D27A40"/>
     <w:rPr>
-      <w:color w:val="605E5C"/>
-      <w:shd w:val="clear" w:color="auto" w:fill="E1DFDD"/>
+      <w:sz w:val="24"/>
+      <w:szCs w:val="24"/>
     </w:rPr>
   </w:style>
 </w:styles>

</xml_diff>